<commit_message>
Modifica Usa Case Diagram Aggiunta Case Diagram per Sottosistema Aggiunto Mock-Up per caso d'uso Aggiungi ricetta Realizzato Planning Test Document
</commit_message>
<xml_diff>
--- a/DocumentiDiProgettazione/RequirementAnalisysDocument.docx
+++ b/DocumentiDiProgettazione/RequirementAnalisysDocument.docx
@@ -15503,6 +15503,12 @@
       <w:pPr>
         <w:pStyle w:val="Titolo5"/>
         <w:rPr>
+          <w:noProof/>
+          <w:lang w:val="en-GB"/>
+        </w:rPr>
+      </w:pPr>
+      <w:r>
+        <w:rPr>
           <w:b/>
           <w:bCs/>
           <w:color w:val="8EAADB" w:themeColor="accent1" w:themeTint="99"/>
@@ -15510,7 +15516,8 @@
           <w:szCs w:val="32"/>
           <w:lang w:val="en-GB"/>
         </w:rPr>
-      </w:pPr>
+        <w:t>Recipe Manager</w:t>
+      </w:r>
       <w:r>
         <w:rPr>
           <w:b/>
@@ -15520,29 +15527,26 @@
           <w:szCs w:val="32"/>
           <w:lang w:val="en-GB"/>
         </w:rPr>
-        <w:t>Recipe Manager</w:t>
-      </w:r>
-      <w:r>
-        <w:rPr>
-          <w:b/>
-          <w:bCs/>
-          <w:color w:val="8EAADB" w:themeColor="accent1" w:themeTint="99"/>
-          <w:sz w:val="32"/>
-          <w:szCs w:val="32"/>
-          <w:lang w:val="en-GB"/>
-        </w:rPr>
         <w:t xml:space="preserve"> Diagram</w:t>
       </w:r>
+      <w:bookmarkEnd w:id="77"/>
+    </w:p>
+    <w:p>
+      <w:pPr>
+        <w:rPr>
+          <w:lang w:val="en-GB"/>
+        </w:rPr>
+      </w:pPr>
       <w:r>
         <w:rPr>
           <w:noProof/>
           <w:lang w:val="en-GB"/>
         </w:rPr>
         <w:drawing>
-          <wp:inline distT="0" distB="0" distL="0" distR="0" wp14:anchorId="3760FC36" wp14:editId="2BBB082F">
-            <wp:extent cx="6883400" cy="7424420"/>
-            <wp:effectExtent l="0" t="0" r="0" b="5080"/>
-            <wp:docPr id="65" name="Immagine 65" descr="Immagine che contiene testo&#10;&#10;Descrizione generata automaticamente"/>
+          <wp:inline distT="0" distB="0" distL="0" distR="0" wp14:anchorId="109E4E65" wp14:editId="477C7A3F">
+            <wp:extent cx="6645910" cy="8159750"/>
+            <wp:effectExtent l="0" t="0" r="2540" b="0"/>
+            <wp:docPr id="14" name="Immagine 14" descr="Immagine che contiene testo&#10;&#10;Descrizione generata automaticamente"/>
             <wp:cNvGraphicFramePr>
               <a:graphicFrameLocks xmlns:a="http://schemas.openxmlformats.org/drawingml/2006/main" noChangeAspect="1"/>
             </wp:cNvGraphicFramePr>
@@ -15550,7 +15554,7 @@
               <a:graphicData uri="http://schemas.openxmlformats.org/drawingml/2006/picture">
                 <pic:pic xmlns:pic="http://schemas.openxmlformats.org/drawingml/2006/picture">
                   <pic:nvPicPr>
-                    <pic:cNvPr id="65" name="UseCaseDiagramRecipeManagerSystem_Ver_3.0.vpd.jpg"/>
+                    <pic:cNvPr id="14" name="UseCaseDiagramRecipeManagerSystem_Ver_3.0.vpd.jpg"/>
                     <pic:cNvPicPr/>
                   </pic:nvPicPr>
                   <pic:blipFill>
@@ -15568,7 +15572,7 @@
                   <pic:spPr>
                     <a:xfrm>
                       <a:off x="0" y="0"/>
-                      <a:ext cx="6883400" cy="7424420"/>
+                      <a:ext cx="6645910" cy="8159750"/>
                     </a:xfrm>
                     <a:prstGeom prst="rect">
                       <a:avLst/>
@@ -15580,7 +15584,6 @@
           </wp:inline>
         </w:drawing>
       </w:r>
-      <w:bookmarkEnd w:id="77"/>
     </w:p>
     <w:p>
       <w:pPr>
@@ -15666,10 +15669,10 @@
           <w:lang w:val="en-GB" w:eastAsia="en-US"/>
         </w:rPr>
         <w:drawing>
-          <wp:inline distT="0" distB="0" distL="0" distR="0" wp14:anchorId="717B7A61" wp14:editId="1DC6F5B0">
-            <wp:extent cx="6645910" cy="3015615"/>
-            <wp:effectExtent l="0" t="0" r="2540" b="0"/>
-            <wp:docPr id="66" name="Immagine 66" descr="Immagine che contiene testo&#10;&#10;Descrizione generata automaticamente"/>
+          <wp:inline distT="0" distB="0" distL="0" distR="0" wp14:anchorId="248EF057" wp14:editId="572FF0E3">
+            <wp:extent cx="6645910" cy="3479800"/>
+            <wp:effectExtent l="0" t="0" r="2540" b="6350"/>
+            <wp:docPr id="18" name="Immagine 18" descr="Immagine che contiene screenshot&#10;&#10;Descrizione generata automaticamente"/>
             <wp:cNvGraphicFramePr>
               <a:graphicFrameLocks xmlns:a="http://schemas.openxmlformats.org/drawingml/2006/main" noChangeAspect="1"/>
             </wp:cNvGraphicFramePr>
@@ -15677,7 +15680,7 @@
               <a:graphicData uri="http://schemas.openxmlformats.org/drawingml/2006/picture">
                 <pic:pic xmlns:pic="http://schemas.openxmlformats.org/drawingml/2006/picture">
                   <pic:nvPicPr>
-                    <pic:cNvPr id="66" name="UseCaseDiagramRecipeManagerSystem_AccountManagerVer_3.0.vpd.jpg"/>
+                    <pic:cNvPr id="18" name="UseCaseDiagramRecipeManagerSystem_AccountManagerVer_3.0.vpd.jpg"/>
                     <pic:cNvPicPr/>
                   </pic:nvPicPr>
                   <pic:blipFill>
@@ -15695,7 +15698,7 @@
                   <pic:spPr>
                     <a:xfrm>
                       <a:off x="0" y="0"/>
-                      <a:ext cx="6645910" cy="3015615"/>
+                      <a:ext cx="6645910" cy="3479800"/>
                     </a:xfrm>
                     <a:prstGeom prst="rect">
                       <a:avLst/>
@@ -15707,36 +15710,6 @@
           </wp:inline>
         </w:drawing>
       </w:r>
-    </w:p>
-    <w:p>
-      <w:pPr>
-        <w:pStyle w:val="Nessunaspaziatura"/>
-        <w:spacing w:after="160" w:line="259" w:lineRule="auto"/>
-        <w:rPr>
-          <w:rFonts w:eastAsiaTheme="minorHAnsi"/>
-          <w:lang w:val="en-GB" w:eastAsia="en-US"/>
-        </w:rPr>
-      </w:pPr>
-    </w:p>
-    <w:p>
-      <w:pPr>
-        <w:pStyle w:val="Nessunaspaziatura"/>
-        <w:spacing w:after="160" w:line="259" w:lineRule="auto"/>
-        <w:rPr>
-          <w:rFonts w:eastAsiaTheme="minorHAnsi"/>
-          <w:lang w:val="en-GB" w:eastAsia="en-US"/>
-        </w:rPr>
-      </w:pPr>
-    </w:p>
-    <w:p>
-      <w:pPr>
-        <w:pStyle w:val="Nessunaspaziatura"/>
-        <w:spacing w:after="160" w:line="259" w:lineRule="auto"/>
-        <w:rPr>
-          <w:rFonts w:eastAsiaTheme="minorHAnsi"/>
-          <w:lang w:val="en-GB" w:eastAsia="en-US"/>
-        </w:rPr>
-      </w:pPr>
     </w:p>
     <w:p>
       <w:pPr>
@@ -15884,8 +15857,8 @@
           <w:noProof/>
         </w:rPr>
         <w:drawing>
-          <wp:inline distT="0" distB="0" distL="0" distR="0" wp14:anchorId="571F87B4" wp14:editId="41719E33">
-            <wp:extent cx="6645910" cy="3628390"/>
+          <wp:inline distT="0" distB="0" distL="0" distR="0" wp14:anchorId="571F87B4" wp14:editId="27A279E9">
+            <wp:extent cx="6645910" cy="5143500"/>
             <wp:effectExtent l="0" t="0" r="2540" b="0"/>
             <wp:docPr id="69" name="Immagine 69" descr="Immagine che contiene testo&#10;&#10;Descrizione generata automaticamente"/>
             <wp:cNvGraphicFramePr>
@@ -15913,7 +15886,7 @@
                   <pic:spPr>
                     <a:xfrm>
                       <a:off x="0" y="0"/>
-                      <a:ext cx="6645910" cy="3628390"/>
+                      <a:ext cx="6645910" cy="5143500"/>
                     </a:xfrm>
                     <a:prstGeom prst="rect">
                       <a:avLst/>
@@ -15937,12 +15910,6 @@
     <w:p/>
     <w:p/>
     <w:p/>
-    <w:p/>
-    <w:p/>
-    <w:p/>
-    <w:p/>
-    <w:p/>
-    <w:p/>
     <w:p>
       <w:pPr>
         <w:pStyle w:val="Titolo4"/>
@@ -15965,7 +15932,6 @@
           <w:sz w:val="28"/>
           <w:szCs w:val="28"/>
         </w:rPr>
-        <w:lastRenderedPageBreak/>
         <w:t>Esegui Login</w:t>
       </w:r>
       <w:bookmarkEnd w:id="81"/>
@@ -17235,7 +17201,6 @@
           <w:sz w:val="32"/>
           <w:szCs w:val="32"/>
         </w:rPr>
-        <w:lastRenderedPageBreak/>
         <w:t>Richiesta Di Registrazione</w:t>
       </w:r>
       <w:bookmarkEnd w:id="83"/>
@@ -18420,7 +18385,6 @@
           <w:sz w:val="32"/>
           <w:szCs w:val="32"/>
         </w:rPr>
-        <w:lastRenderedPageBreak/>
         <w:t>Conferma Registrazione</w:t>
       </w:r>
       <w:bookmarkEnd w:id="85"/>
@@ -21881,7 +21845,6 @@
           <w:sz w:val="32"/>
           <w:szCs w:val="32"/>
         </w:rPr>
-        <w:lastRenderedPageBreak/>
         <w:t>Scrivere un Commento</w:t>
       </w:r>
       <w:bookmarkEnd w:id="91"/>
@@ -23081,7 +23044,6 @@
           <w:sz w:val="32"/>
           <w:szCs w:val="32"/>
         </w:rPr>
-        <w:lastRenderedPageBreak/>
         <w:t>Segnala Un Commento</w:t>
       </w:r>
       <w:bookmarkEnd w:id="93"/>
@@ -24647,6 +24609,7 @@
                 <w:sz w:val="24"/>
                 <w:szCs w:val="24"/>
               </w:rPr>
+              <w:lastRenderedPageBreak/>
               <w:t>Requisisti di Qualità</w:t>
             </w:r>
           </w:p>
@@ -28382,6 +28345,7 @@
           <w:noProof/>
           <w:lang w:val="en-GB"/>
         </w:rPr>
+        <w:lastRenderedPageBreak/>
         <w:drawing>
           <wp:inline distT="0" distB="0" distL="0" distR="0" wp14:anchorId="1814C9F4" wp14:editId="70946762">
             <wp:extent cx="6645910" cy="3105509"/>
@@ -28462,7 +28426,6 @@
           <w:sz w:val="32"/>
           <w:szCs w:val="32"/>
         </w:rPr>
-        <w:lastRenderedPageBreak/>
         <w:t>Browse</w:t>
       </w:r>
       <w:proofErr w:type="spellEnd"/>
@@ -28642,6 +28605,7 @@
           <w:noProof/>
           <w:lang w:val="en-GB"/>
         </w:rPr>
+        <w:lastRenderedPageBreak/>
         <w:drawing>
           <wp:inline distT="0" distB="0" distL="0" distR="0" wp14:anchorId="48DFEB86" wp14:editId="6C602AC5">
             <wp:extent cx="6645910" cy="3133090"/>
@@ -28716,7 +28680,6 @@
           <w:sz w:val="48"/>
           <w:szCs w:val="48"/>
         </w:rPr>
-        <w:lastRenderedPageBreak/>
         <w:t>State</w:t>
       </w:r>
       <w:r>
@@ -28816,6 +28779,7 @@
         <w:rPr>
           <w:noProof/>
         </w:rPr>
+        <w:lastRenderedPageBreak/>
         <w:drawing>
           <wp:inline distT="0" distB="0" distL="0" distR="0" wp14:anchorId="52098FE1" wp14:editId="77117357">
             <wp:extent cx="6645910" cy="5450840"/>
@@ -28962,7 +28926,44 @@
     <w:p/>
     <w:p/>
     <w:p/>
-    <w:p/>
+    <w:p>
+      <w:pPr>
+        <w:tabs>
+          <w:tab w:val="left" w:pos="7498"/>
+        </w:tabs>
+      </w:pPr>
+      <w:r>
+        <w:tab/>
+      </w:r>
+    </w:p>
+    <w:p>
+      <w:pPr>
+        <w:tabs>
+          <w:tab w:val="left" w:pos="7498"/>
+        </w:tabs>
+      </w:pPr>
+    </w:p>
+    <w:p>
+      <w:pPr>
+        <w:tabs>
+          <w:tab w:val="left" w:pos="7498"/>
+        </w:tabs>
+      </w:pPr>
+    </w:p>
+    <w:p>
+      <w:pPr>
+        <w:tabs>
+          <w:tab w:val="left" w:pos="7498"/>
+        </w:tabs>
+      </w:pPr>
+    </w:p>
+    <w:p>
+      <w:pPr>
+        <w:tabs>
+          <w:tab w:val="left" w:pos="7498"/>
+        </w:tabs>
+      </w:pPr>
+    </w:p>
     <w:p/>
     <w:p/>
     <w:p/>
@@ -28990,6 +28991,36 @@
         <w:t>User Interface-navigational, Path and Screen mock-up</w:t>
       </w:r>
       <w:bookmarkEnd w:id="113"/>
+    </w:p>
+    <w:p>
+      <w:pPr>
+        <w:rPr>
+          <w:lang w:val="en-GB"/>
+        </w:rPr>
+      </w:pPr>
+    </w:p>
+    <w:p>
+      <w:pPr>
+        <w:rPr>
+          <w:lang w:val="en-GB"/>
+        </w:rPr>
+      </w:pPr>
+    </w:p>
+    <w:p>
+      <w:pPr>
+        <w:rPr>
+          <w:lang w:val="en-GB"/>
+        </w:rPr>
+      </w:pPr>
+    </w:p>
+    <w:p>
+      <w:pPr>
+        <w:rPr>
+          <w:lang w:val="en-GB"/>
+        </w:rPr>
+      </w:pPr>
+      <w:bookmarkStart w:id="114" w:name="_GoBack"/>
+      <w:bookmarkEnd w:id="114"/>
     </w:p>
     <w:p>
       <w:pPr>
@@ -29022,7 +29053,7 @@
         </w:rPr>
         <w:tab/>
       </w:r>
-      <w:bookmarkStart w:id="114" w:name="_Toc31828294"/>
+      <w:bookmarkStart w:id="115" w:name="_Toc31828294"/>
       <w:r>
         <w:rPr>
           <w:b/>
@@ -29034,7 +29065,7 @@
         </w:rPr>
         <w:t>Home Page Mockup</w:t>
       </w:r>
-      <w:bookmarkEnd w:id="114"/>
+      <w:bookmarkEnd w:id="115"/>
     </w:p>
     <w:p>
       <w:r>
@@ -29117,7 +29148,7 @@
         <w:lastRenderedPageBreak/>
         <w:tab/>
       </w:r>
-      <w:bookmarkStart w:id="115" w:name="_Toc31828295"/>
+      <w:bookmarkStart w:id="116" w:name="_Toc31828295"/>
       <w:r>
         <w:rPr>
           <w:b/>
@@ -29129,7 +29160,7 @@
         </w:rPr>
         <w:t>Home Page Login Mockup</w:t>
       </w:r>
-      <w:bookmarkEnd w:id="115"/>
+      <w:bookmarkEnd w:id="116"/>
     </w:p>
     <w:p>
       <w:r>
@@ -29218,7 +29249,7 @@
         <w:lastRenderedPageBreak/>
         <w:tab/>
       </w:r>
-      <w:bookmarkStart w:id="116" w:name="_Toc31828296"/>
+      <w:bookmarkStart w:id="117" w:name="_Toc31828296"/>
       <w:r>
         <w:rPr>
           <w:b/>
@@ -29230,7 +29261,7 @@
         </w:rPr>
         <w:t>Home Page Registrati Mockup</w:t>
       </w:r>
-      <w:bookmarkEnd w:id="116"/>
+      <w:bookmarkEnd w:id="117"/>
     </w:p>
     <w:p>
       <w:pPr>
@@ -29318,7 +29349,7 @@
         <w:lastRenderedPageBreak/>
         <w:tab/>
       </w:r>
-      <w:bookmarkStart w:id="117" w:name="_Toc31828297"/>
+      <w:bookmarkStart w:id="118" w:name="_Toc31828297"/>
       <w:r>
         <w:rPr>
           <w:b/>
@@ -29330,7 +29361,7 @@
         </w:rPr>
         <w:t>Home Page lista Ricette Mockup</w:t>
       </w:r>
-      <w:bookmarkEnd w:id="117"/>
+      <w:bookmarkEnd w:id="118"/>
     </w:p>
     <w:p>
       <w:pPr>
@@ -29392,11 +29423,57 @@
           <w:lang w:val="en-GB"/>
         </w:rPr>
       </w:pPr>
-      <w:bookmarkStart w:id="118" w:name="_GoBack"/>
-      <w:bookmarkEnd w:id="118"/>
+      <w:r>
+        <w:rPr>
+          <w:noProof/>
+          <w:lang w:val="en-GB"/>
+        </w:rPr>
+        <w:lastRenderedPageBreak/>
+        <w:drawing>
+          <wp:inline distT="0" distB="0" distL="0" distR="0" wp14:anchorId="7C7CC4E2" wp14:editId="27261F73">
+            <wp:extent cx="6645910" cy="9086850"/>
+            <wp:effectExtent l="0" t="0" r="2540" b="0"/>
+            <wp:docPr id="3" name="Immagine 3" descr="Immagine che contiene screenshot&#10;&#10;Descrizione generata automaticamente"/>
+            <wp:cNvGraphicFramePr>
+              <a:graphicFrameLocks xmlns:a="http://schemas.openxmlformats.org/drawingml/2006/main" noChangeAspect="1"/>
+            </wp:cNvGraphicFramePr>
+            <a:graphic xmlns:a="http://schemas.openxmlformats.org/drawingml/2006/main">
+              <a:graphicData uri="http://schemas.openxmlformats.org/drawingml/2006/picture">
+                <pic:pic xmlns:pic="http://schemas.openxmlformats.org/drawingml/2006/picture">
+                  <pic:nvPicPr>
+                    <pic:cNvPr id="3" name="AggiungiRicetta.vpd.jpg"/>
+                    <pic:cNvPicPr/>
+                  </pic:nvPicPr>
+                  <pic:blipFill>
+                    <a:blip r:embed="rId36">
+                      <a:extLst>
+                        <a:ext uri="{28A0092B-C50C-407E-A947-70E740481C1C}">
+                          <a14:useLocalDpi xmlns:a14="http://schemas.microsoft.com/office/drawing/2010/main" val="0"/>
+                        </a:ext>
+                      </a:extLst>
+                    </a:blip>
+                    <a:stretch>
+                      <a:fillRect/>
+                    </a:stretch>
+                  </pic:blipFill>
+                  <pic:spPr>
+                    <a:xfrm>
+                      <a:off x="0" y="0"/>
+                      <a:ext cx="6645910" cy="9086850"/>
+                    </a:xfrm>
+                    <a:prstGeom prst="rect">
+                      <a:avLst/>
+                    </a:prstGeom>
+                  </pic:spPr>
+                </pic:pic>
+              </a:graphicData>
+            </a:graphic>
+          </wp:inline>
+        </w:drawing>
+      </w:r>
     </w:p>
     <w:sectPr>
-      <w:footerReference w:type="default" r:id="rId36"/>
+      <w:footerReference w:type="default" r:id="rId37"/>
       <w:pgSz w:w="11906" w:h="16838"/>
       <w:pgMar w:top="720" w:right="720" w:bottom="720" w:left="720" w:header="709" w:footer="709" w:gutter="0"/>
       <w:pgNumType w:start="0"/>
@@ -29443,7 +29520,6 @@
         <w:docPartUnique/>
       </w:docPartObj>
     </w:sdtPr>
-    <w:sdtEndPr/>
     <w:sdtContent>
       <w:p>
         <w:pPr>
@@ -32853,7 +32929,7 @@
 </file>
 
 <file path=customXml/itemProps2.xml><?xml version="1.0" encoding="utf-8"?>
-<ds:datastoreItem xmlns:ds="http://schemas.openxmlformats.org/officeDocument/2006/customXml" ds:itemID="{B5B92346-2D44-47EB-8B09-8CC6C3E4A28E}">
+<ds:datastoreItem xmlns:ds="http://schemas.openxmlformats.org/officeDocument/2006/customXml" ds:itemID="{25E4AB8B-FFA3-4BE0-AFA4-4D28F3461E55}">
   <ds:schemaRefs>
     <ds:schemaRef ds:uri="http://schemas.openxmlformats.org/officeDocument/2006/bibliography"/>
   </ds:schemaRefs>

</xml_diff>